<commit_message>
feature: cambio en memoria
</commit_message>
<xml_diff>
--- a/docs/reviews_bert_memoria.docx
+++ b/docs/reviews_bert_memoria.docx
@@ -5831,6 +5831,9 @@
     </w:p>
     <w:p>
       <w:r>
+        <w:rPr>
+          <w:noProof/>
+        </w:rPr>
         <w:drawing>
           <wp:inline distT="0" distB="0" distL="0" distR="0" wp14:anchorId="5E9C3937" wp14:editId="04803892">
             <wp:extent cx="5400040" cy="2115820"/>
@@ -6038,6 +6041,9 @@
         <w:pStyle w:val="Primerprrafo"/>
       </w:pPr>
       <w:r>
+        <w:rPr>
+          <w:noProof/>
+        </w:rPr>
         <w:drawing>
           <wp:inline distT="0" distB="0" distL="0" distR="0" wp14:anchorId="60D5DE44" wp14:editId="1B9A9048">
             <wp:extent cx="5400040" cy="1148080"/>
@@ -6676,31 +6682,8 @@
         <w:color w:val="333333"/>
         <w:sz w:val="16"/>
         <w:szCs w:val="16"/>
-        <w:highlight w:val="yellow"/>
-      </w:rPr>
-      <w:t xml:space="preserve">Apellido </w:t>
-    </w:r>
-    <w:proofErr w:type="spellStart"/>
-    <w:r>
-      <w:rPr>
-        <w:b/>
-        <w:color w:val="333333"/>
-        <w:sz w:val="16"/>
-        <w:szCs w:val="16"/>
-        <w:highlight w:val="yellow"/>
-      </w:rPr>
-      <w:t>Apellido</w:t>
-    </w:r>
-    <w:proofErr w:type="spellEnd"/>
-    <w:r>
-      <w:rPr>
-        <w:b/>
-        <w:color w:val="333333"/>
-        <w:sz w:val="16"/>
-        <w:szCs w:val="16"/>
-        <w:highlight w:val="yellow"/>
-      </w:rPr>
-      <w:t>, Nombre del alumno/a</w:t>
+      </w:rPr>
+      <w:t>Detección de reseñas positivas y negativas en una tienda de ropa</w:t>
     </w:r>
   </w:p>
   <w:p/>
@@ -6720,7 +6703,9 @@
       <w:jc w:val="center"/>
       <w:rPr>
         <w:b/>
-        <w:shd w:val="clear" w:color="auto" w:fill="B3B3B3"/>
+        <w:color w:val="333333"/>
+        <w:sz w:val="16"/>
+        <w:szCs w:val="16"/>
       </w:rPr>
     </w:pPr>
     <w:r>
@@ -6730,25 +6715,7 @@
         <w:sz w:val="16"/>
         <w:szCs w:val="16"/>
       </w:rPr>
-      <w:t>TFG-</w:t>
-    </w:r>
-    <w:r>
-      <w:rPr>
-        <w:b/>
-        <w:color w:val="333333"/>
-        <w:sz w:val="16"/>
-        <w:szCs w:val="16"/>
-      </w:rPr>
-      <w:t>Titulación</w:t>
-    </w:r>
-    <w:r>
-      <w:rPr>
-        <w:b/>
-        <w:color w:val="333333"/>
-        <w:sz w:val="16"/>
-        <w:szCs w:val="16"/>
-      </w:rPr>
-      <w:t>. Título del Trabajo Fin de Grado</w:t>
+      <w:t>Detección de reseñas positivas y negativas en una tienda de ropa</w:t>
     </w:r>
   </w:p>
   <w:p>
@@ -8564,7 +8531,7 @@
   </w:latentStyles>
   <w:style w:type="paragraph" w:default="1" w:styleId="Normal">
     <w:name w:val="Normal"/>
-    <w:rsid w:val="00180493"/>
+    <w:rsid w:val="00867657"/>
     <w:pPr>
       <w:suppressAutoHyphens/>
       <w:spacing w:before="120" w:after="120"/>
@@ -8767,6 +8734,7 @@
   <w:style w:type="character" w:default="1" w:styleId="Fuentedeprrafopredeter">
     <w:name w:val="Default Paragraph Font"/>
     <w:uiPriority w:val="1"/>
+    <w:semiHidden/>
     <w:unhideWhenUsed/>
   </w:style>
   <w:style w:type="table" w:default="1" w:styleId="Tablanormal">

</xml_diff>